<commit_message>
Added header and part of the final title
</commit_message>
<xml_diff>
--- a/honors-thesis.docx
+++ b/honors-thesis.docx
@@ -5,45 +5,78 @@
     <w:p>
       <w:pPr>
         <w:jc w:val="right"/>
+        <w:rPr>
+          <w:rFonts w:ascii="Times New Roman" w:hAnsi="Times New Roman" w:cs="Times New Roman"/>
+        </w:rPr>
       </w:pPr>
       <w:r>
+        <w:rPr>
+          <w:rFonts w:ascii="Times New Roman" w:hAnsi="Times New Roman" w:cs="Times New Roman"/>
+        </w:rPr>
         <w:t>Jack Clonan</w:t>
       </w:r>
     </w:p>
     <w:p>
       <w:pPr>
         <w:jc w:val="right"/>
+        <w:rPr>
+          <w:rFonts w:ascii="Times New Roman" w:hAnsi="Times New Roman" w:cs="Times New Roman"/>
+        </w:rPr>
       </w:pPr>
       <w:r>
-        <w:t xml:space="preserve">2 </w:t>
-      </w:r>
-      <w:proofErr w:type="gramStart"/>
-      <w:r>
-        <w:t>October,</w:t>
-      </w:r>
-      <w:proofErr w:type="gramEnd"/>
-      <w:r>
-        <w:t xml:space="preserve"> 2019</w:t>
+        <w:rPr>
+          <w:rFonts w:ascii="Times New Roman" w:hAnsi="Times New Roman" w:cs="Times New Roman"/>
+        </w:rPr>
+        <w:t>23 December 2019</w:t>
       </w:r>
     </w:p>
     <w:p>
       <w:pPr>
         <w:jc w:val="right"/>
+        <w:rPr>
+          <w:rFonts w:ascii="Times New Roman" w:hAnsi="Times New Roman" w:cs="Times New Roman"/>
+        </w:rPr>
       </w:pPr>
       <w:r>
-        <w:t>HON 441 &amp; 442</w:t>
+        <w:rPr>
+          <w:rFonts w:ascii="Times New Roman" w:hAnsi="Times New Roman" w:cs="Times New Roman"/>
+        </w:rPr>
+        <w:t>Honor’s Program</w:t>
       </w:r>
     </w:p>
     <w:p>
       <w:pPr>
-        <w:jc w:val="right"/>
+        <w:rPr>
+          <w:rFonts w:ascii="Times New Roman" w:hAnsi="Times New Roman" w:cs="Times New Roman"/>
+          <w:b/>
+          <w:bCs/>
+        </w:rPr>
       </w:pPr>
+      <w:r>
+        <w:rPr>
+          <w:rFonts w:ascii="Times New Roman" w:hAnsi="Times New Roman" w:cs="Times New Roman"/>
+          <w:b/>
+          <w:bCs/>
+        </w:rPr>
+        <w:t xml:space="preserve">Industry 4.0 and the </w:t>
+      </w:r>
       <w:bookmarkStart w:id="0" w:name="_GoBack"/>
       <w:bookmarkEnd w:id="0"/>
     </w:p>
     <w:p>
       <w:pPr>
         <w:jc w:val="right"/>
+        <w:rPr>
+          <w:rFonts w:ascii="Times New Roman" w:hAnsi="Times New Roman" w:cs="Times New Roman"/>
+        </w:rPr>
+      </w:pPr>
+    </w:p>
+    <w:p>
+      <w:pPr>
+        <w:jc w:val="right"/>
+        <w:rPr>
+          <w:rFonts w:ascii="Times New Roman" w:hAnsi="Times New Roman" w:cs="Times New Roman"/>
+        </w:rPr>
       </w:pPr>
     </w:p>
     <w:sectPr>
@@ -175,6 +208,7 @@
     <w:lsdException w:name="HTML Sample" w:semiHidden="1" w:unhideWhenUsed="1"/>
     <w:lsdException w:name="HTML Typewriter" w:semiHidden="1" w:unhideWhenUsed="1"/>
     <w:lsdException w:name="HTML Variable" w:semiHidden="1" w:unhideWhenUsed="1"/>
+    <w:lsdException w:name="Normal Table" w:semiHidden="1" w:unhideWhenUsed="1"/>
     <w:lsdException w:name="annotation subject" w:semiHidden="1" w:unhideWhenUsed="1"/>
     <w:lsdException w:name="No List" w:semiHidden="1" w:unhideWhenUsed="1"/>
     <w:lsdException w:name="Outline List 1" w:semiHidden="1" w:unhideWhenUsed="1"/>
@@ -221,8 +255,10 @@
     <w:lsdException w:name="Table Subtle 2" w:semiHidden="1" w:unhideWhenUsed="1"/>
     <w:lsdException w:name="Table Web 1" w:semiHidden="1" w:unhideWhenUsed="1"/>
     <w:lsdException w:name="Table Web 2" w:semiHidden="1" w:unhideWhenUsed="1"/>
+    <w:lsdException w:name="Table Web 3" w:semiHidden="1" w:unhideWhenUsed="1"/>
     <w:lsdException w:name="Balloon Text" w:semiHidden="1" w:unhideWhenUsed="1"/>
     <w:lsdException w:name="Table Grid" w:uiPriority="39"/>
+    <w:lsdException w:name="Table Theme" w:semiHidden="1" w:unhideWhenUsed="1"/>
     <w:lsdException w:name="Placeholder Text" w:semiHidden="1"/>
     <w:lsdException w:name="No Spacing" w:uiPriority="1" w:qFormat="1"/>
     <w:lsdException w:name="Light Shading" w:uiPriority="60"/>

</xml_diff>

<commit_message>
Added first paragraph. Needs more work
</commit_message>
<xml_diff>
--- a/honors-thesis.docx
+++ b/honors-thesis.docx
@@ -71,6 +71,7 @@
     </w:p>
     <w:p>
       <w:pPr>
+        <w:ind w:firstLine="720"/>
         <w:rPr>
           <w:rFonts w:ascii="Times New Roman" w:hAnsi="Times New Roman" w:cs="Times New Roman"/>
         </w:rPr>
@@ -79,10 +80,61 @@
         <w:rPr>
           <w:rFonts w:ascii="Times New Roman" w:hAnsi="Times New Roman" w:cs="Times New Roman"/>
         </w:rPr>
-        <w:t xml:space="preserve">The rise of the twenty-first century has caused our society to become ingrained with technology. </w:t>
+        <w:t xml:space="preserve">The onslaught of the twenty-first century has allowed our society to become absolutely ingrained with technology. </w:t>
       </w:r>
+      <w:r>
+        <w:rPr>
+          <w:rFonts w:ascii="Times New Roman" w:hAnsi="Times New Roman" w:cs="Times New Roman"/>
+        </w:rPr>
+        <w:t xml:space="preserve">People can be seen scrolling through their smartphones and taking digital pictures with their onboard cameras just about anywhere. </w:t>
+      </w:r>
+      <w:r>
+        <w:rPr>
+          <w:rFonts w:ascii="Times New Roman" w:hAnsi="Times New Roman" w:cs="Times New Roman"/>
+        </w:rPr>
+        <w:t xml:space="preserve">Social media phone applications such as Facebook, Twitter and Instagram dominate both the Internet and news. Personal computers and laptops have become the industrial standard for completing work on a daily basis. Technology is an ever-present force which has grown exponentially over the past few years. </w:t>
+      </w:r>
+    </w:p>
+    <w:p>
+      <w:pPr>
+        <w:ind w:firstLine="720"/>
+        <w:rPr>
+          <w:rFonts w:ascii="Times New Roman" w:hAnsi="Times New Roman" w:cs="Times New Roman"/>
+        </w:rPr>
+      </w:pPr>
+    </w:p>
+    <w:p>
+      <w:pPr>
+        <w:rPr>
+          <w:rFonts w:ascii="Times New Roman" w:hAnsi="Times New Roman" w:cs="Times New Roman"/>
+        </w:rPr>
+      </w:pPr>
       <w:bookmarkStart w:id="0" w:name="_GoBack"/>
       <w:bookmarkEnd w:id="0"/>
+    </w:p>
+    <w:p>
+      <w:pPr>
+        <w:ind w:firstLine="720"/>
+        <w:rPr>
+          <w:rFonts w:ascii="Times New Roman" w:hAnsi="Times New Roman" w:cs="Times New Roman"/>
+        </w:rPr>
+      </w:pPr>
+    </w:p>
+    <w:p>
+      <w:pPr>
+        <w:ind w:firstLine="720"/>
+        <w:rPr>
+          <w:rFonts w:ascii="Times New Roman" w:hAnsi="Times New Roman" w:cs="Times New Roman"/>
+        </w:rPr>
+      </w:pPr>
+    </w:p>
+    <w:p>
+      <w:pPr>
+        <w:ind w:firstLine="720"/>
+        <w:rPr>
+          <w:rFonts w:ascii="Times New Roman" w:hAnsi="Times New Roman" w:cs="Times New Roman"/>
+        </w:rPr>
+      </w:pPr>
     </w:p>
     <w:p>
       <w:pPr>

</xml_diff>

<commit_message>
Deleted first paragraph. Needs new leading idea
</commit_message>
<xml_diff>
--- a/honors-thesis.docx
+++ b/honors-thesis.docx
@@ -76,41 +76,6 @@
           <w:rFonts w:ascii="Times New Roman" w:hAnsi="Times New Roman" w:cs="Times New Roman"/>
         </w:rPr>
       </w:pPr>
-      <w:r>
-        <w:rPr>
-          <w:rFonts w:ascii="Times New Roman" w:hAnsi="Times New Roman" w:cs="Times New Roman"/>
-        </w:rPr>
-        <w:t xml:space="preserve">The onslaught of the twenty-first century has allowed our society to become absolutely ingrained with technology. </w:t>
-      </w:r>
-      <w:r>
-        <w:rPr>
-          <w:rFonts w:ascii="Times New Roman" w:hAnsi="Times New Roman" w:cs="Times New Roman"/>
-        </w:rPr>
-        <w:t xml:space="preserve">People can be seen scrolling through their smartphones and taking digital pictures with their onboard cameras just about anywhere. </w:t>
-      </w:r>
-      <w:r>
-        <w:rPr>
-          <w:rFonts w:ascii="Times New Roman" w:hAnsi="Times New Roman" w:cs="Times New Roman"/>
-        </w:rPr>
-        <w:t xml:space="preserve">Social media phone applications such as Facebook, Twitter and Instagram dominate both the Internet and news. Personal computers and laptops have become the industrial standard for completing work on a daily basis. Technology is an ever-present force which has grown exponentially over the past few years. </w:t>
-      </w:r>
-    </w:p>
-    <w:p>
-      <w:pPr>
-        <w:ind w:firstLine="720"/>
-        <w:rPr>
-          <w:rFonts w:ascii="Times New Roman" w:hAnsi="Times New Roman" w:cs="Times New Roman"/>
-        </w:rPr>
-      </w:pPr>
-    </w:p>
-    <w:p>
-      <w:pPr>
-        <w:rPr>
-          <w:rFonts w:ascii="Times New Roman" w:hAnsi="Times New Roman" w:cs="Times New Roman"/>
-        </w:rPr>
-      </w:pPr>
-      <w:bookmarkStart w:id="0" w:name="_GoBack"/>
-      <w:bookmarkEnd w:id="0"/>
     </w:p>
     <w:p>
       <w:pPr>
@@ -130,7 +95,7 @@
     </w:p>
     <w:p>
       <w:pPr>
-        <w:ind w:firstLine="720"/>
+        <w:jc w:val="right"/>
         <w:rPr>
           <w:rFonts w:ascii="Times New Roman" w:hAnsi="Times New Roman" w:cs="Times New Roman"/>
         </w:rPr>
@@ -143,14 +108,8 @@
           <w:rFonts w:ascii="Times New Roman" w:hAnsi="Times New Roman" w:cs="Times New Roman"/>
         </w:rPr>
       </w:pPr>
-    </w:p>
-    <w:p>
-      <w:pPr>
-        <w:jc w:val="right"/>
-        <w:rPr>
-          <w:rFonts w:ascii="Times New Roman" w:hAnsi="Times New Roman" w:cs="Times New Roman"/>
-        </w:rPr>
-      </w:pPr>
+      <w:bookmarkStart w:id="0" w:name="_GoBack"/>
+      <w:bookmarkEnd w:id="0"/>
     </w:p>
     <w:sectPr>
       <w:pgSz w:w="12240" w:h="15840"/>
@@ -175,7 +134,7 @@
     </w:rPrDefault>
     <w:pPrDefault/>
   </w:docDefaults>
-  <w:latentStyles w:defLockedState="0" w:defUIPriority="99" w:defSemiHidden="0" w:defUnhideWhenUsed="0" w:defQFormat="0" w:count="376">
+  <w:latentStyles w:defLockedState="0" w:defUIPriority="99" w:defSemiHidden="0" w:defUnhideWhenUsed="0" w:defQFormat="0" w:count="375">
     <w:lsdException w:name="Normal" w:uiPriority="0" w:qFormat="1"/>
     <w:lsdException w:name="heading 1" w:uiPriority="9" w:qFormat="1"/>
     <w:lsdException w:name="heading 2" w:semiHidden="1" w:uiPriority="9" w:unhideWhenUsed="1" w:qFormat="1"/>
@@ -551,7 +510,6 @@
     <w:lsdException w:name="Smart Hyperlink" w:semiHidden="1" w:unhideWhenUsed="1"/>
     <w:lsdException w:name="Hashtag" w:semiHidden="1" w:unhideWhenUsed="1"/>
     <w:lsdException w:name="Unresolved Mention" w:semiHidden="1" w:unhideWhenUsed="1"/>
-    <w:lsdException w:name="Smart Link" w:semiHidden="1" w:unhideWhenUsed="1"/>
   </w:latentStyles>
   <w:style w:type="paragraph" w:default="1" w:styleId="Normal">
     <w:name w:val="Normal"/>

</xml_diff>

<commit_message>
Shitty first paragraph. Needs work.
</commit_message>
<xml_diff>
--- a/honors-thesis.docx
+++ b/honors-thesis.docx
@@ -15,6 +15,8 @@
         </w:rPr>
         <w:t>Jack Clonan</w:t>
       </w:r>
+      <w:bookmarkStart w:id="0" w:name="_GoBack"/>
+      <w:bookmarkEnd w:id="0"/>
     </w:p>
     <w:p>
       <w:pPr>
@@ -71,27 +73,105 @@
     </w:p>
     <w:p>
       <w:pPr>
-        <w:ind w:firstLine="720"/>
         <w:rPr>
           <w:rFonts w:ascii="Times New Roman" w:hAnsi="Times New Roman" w:cs="Times New Roman"/>
         </w:rPr>
       </w:pPr>
-    </w:p>
-    <w:p>
-      <w:pPr>
-        <w:ind w:firstLine="720"/>
-        <w:rPr>
-          <w:rFonts w:ascii="Times New Roman" w:hAnsi="Times New Roman" w:cs="Times New Roman"/>
-        </w:rPr>
-      </w:pPr>
-    </w:p>
-    <w:p>
-      <w:pPr>
-        <w:ind w:firstLine="720"/>
-        <w:rPr>
-          <w:rFonts w:ascii="Times New Roman" w:hAnsi="Times New Roman" w:cs="Times New Roman"/>
-        </w:rPr>
-      </w:pPr>
+      <w:r>
+        <w:rPr>
+          <w:rFonts w:ascii="Times New Roman" w:hAnsi="Times New Roman" w:cs="Times New Roman"/>
+        </w:rPr>
+        <w:t xml:space="preserve">The onslaught of the twenty-first century has allowed technology to become an exponentially present force in our society. This idea can be easily seen as nearly everyone </w:t>
+      </w:r>
+      <w:r>
+        <w:rPr>
+          <w:rFonts w:ascii="Times New Roman" w:hAnsi="Times New Roman" w:cs="Times New Roman"/>
+        </w:rPr>
+        <w:t xml:space="preserve">can be found </w:t>
+      </w:r>
+      <w:r>
+        <w:rPr>
+          <w:rFonts w:ascii="Times New Roman" w:hAnsi="Times New Roman" w:cs="Times New Roman"/>
+        </w:rPr>
+        <w:t xml:space="preserve">scrolling through their expensive personal smartphones </w:t>
+      </w:r>
+      <w:proofErr w:type="gramStart"/>
+      <w:r>
+        <w:rPr>
+          <w:rFonts w:ascii="Times New Roman" w:hAnsi="Times New Roman" w:cs="Times New Roman"/>
+        </w:rPr>
+        <w:t>on a daily basis</w:t>
+      </w:r>
+      <w:proofErr w:type="gramEnd"/>
+      <w:r>
+        <w:rPr>
+          <w:rFonts w:ascii="Times New Roman" w:hAnsi="Times New Roman" w:cs="Times New Roman"/>
+        </w:rPr>
+        <w:t>.</w:t>
+      </w:r>
+      <w:r>
+        <w:rPr>
+          <w:rFonts w:ascii="Times New Roman" w:hAnsi="Times New Roman" w:cs="Times New Roman"/>
+        </w:rPr>
+        <w:t xml:space="preserve"> Clever services associated with these devices such as Doordash and Uber have recently boomed in </w:t>
+      </w:r>
+      <w:proofErr w:type="gramStart"/>
+      <w:r>
+        <w:rPr>
+          <w:rFonts w:ascii="Times New Roman" w:hAnsi="Times New Roman" w:cs="Times New Roman"/>
+        </w:rPr>
+        <w:t xml:space="preserve">popularity </w:t>
+      </w:r>
+      <w:r>
+        <w:rPr>
+          <w:rFonts w:ascii="Times New Roman" w:hAnsi="Times New Roman" w:cs="Times New Roman"/>
+        </w:rPr>
+        <w:t>,</w:t>
+      </w:r>
+      <w:proofErr w:type="gramEnd"/>
+      <w:r>
+        <w:rPr>
+          <w:rFonts w:ascii="Times New Roman" w:hAnsi="Times New Roman" w:cs="Times New Roman"/>
+        </w:rPr>
+        <w:t xml:space="preserve"> proving just how fascinated humans are with having power at their fingertips. </w:t>
+      </w:r>
+      <w:r>
+        <w:rPr>
+          <w:rFonts w:ascii="Times New Roman" w:hAnsi="Times New Roman" w:cs="Times New Roman"/>
+        </w:rPr>
+        <w:t xml:space="preserve">In his book, </w:t>
+      </w:r>
+      <w:r>
+        <w:rPr>
+          <w:rFonts w:ascii="Times New Roman" w:hAnsi="Times New Roman" w:cs="Times New Roman"/>
+          <w:i/>
+        </w:rPr>
+        <w:t>The Rise of Robots: Technology and the Threat of a Jobless Future</w:t>
+      </w:r>
+      <w:r>
+        <w:rPr>
+          <w:rFonts w:ascii="Times New Roman" w:hAnsi="Times New Roman" w:cs="Times New Roman"/>
+        </w:rPr>
+        <w:t>, author Martin Ford seems to think these</w:t>
+      </w:r>
+      <w:r>
+        <w:rPr>
+          <w:rFonts w:ascii="Times New Roman" w:hAnsi="Times New Roman" w:cs="Times New Roman"/>
+        </w:rPr>
+        <w:t xml:space="preserve"> technological</w:t>
+      </w:r>
+      <w:r>
+        <w:rPr>
+          <w:rFonts w:ascii="Times New Roman" w:hAnsi="Times New Roman" w:cs="Times New Roman"/>
+        </w:rPr>
+        <w:t xml:space="preserve"> </w:t>
+      </w:r>
+      <w:r>
+        <w:rPr>
+          <w:rFonts w:ascii="Times New Roman" w:hAnsi="Times New Roman" w:cs="Times New Roman"/>
+        </w:rPr>
+        <w:t xml:space="preserve">changes over time will majorly impact the job landscape in the future. Ford predicts 47% of current employers will no longer be providing jobs to the public in twenty years. </w:t>
+      </w:r>
     </w:p>
     <w:p>
       <w:pPr>
@@ -100,16 +180,6 @@
           <w:rFonts w:ascii="Times New Roman" w:hAnsi="Times New Roman" w:cs="Times New Roman"/>
         </w:rPr>
       </w:pPr>
-    </w:p>
-    <w:p>
-      <w:pPr>
-        <w:jc w:val="right"/>
-        <w:rPr>
-          <w:rFonts w:ascii="Times New Roman" w:hAnsi="Times New Roman" w:cs="Times New Roman"/>
-        </w:rPr>
-      </w:pPr>
-      <w:bookmarkStart w:id="0" w:name="_GoBack"/>
-      <w:bookmarkEnd w:id="0"/>
     </w:p>
     <w:sectPr>
       <w:pgSz w:w="12240" w:h="15840"/>

</xml_diff>